<commit_message>
Alteracoes no documento word
</commit_message>
<xml_diff>
--- a/Atividade-F4C7.docx
+++ b/Atividade-F4C7.docx
@@ -387,22 +387,17 @@
         <w:t>.</w:t>
       </w:r>
     </w:p>
-    <w:p>
-      <w:pPr>
-        <w:rPr>
-          <w:b/>
-          <w:bCs/>
-        </w:rPr>
-      </w:pPr>
+    <w:p/>
+    <w:p>
       <w:r>
         <w:rPr>
           <w:noProof/>
         </w:rPr>
         <w:drawing>
-          <wp:inline distT="0" distB="0" distL="0" distR="0" wp14:anchorId="18C5E249" wp14:editId="2875FED9">
-            <wp:extent cx="2921947" cy="1638300"/>
+          <wp:inline distT="0" distB="0" distL="0" distR="0" wp14:anchorId="1FB5C146" wp14:editId="5ABDE0D6">
+            <wp:extent cx="6019800" cy="3108331"/>
             <wp:effectExtent l="0" t="0" r="0" b="0"/>
-            <wp:docPr id="7" name="Imagem 7"/>
+            <wp:docPr id="20" name="Imagem 20"/>
             <wp:cNvGraphicFramePr>
               <a:graphicFrameLocks xmlns:a="http://schemas.openxmlformats.org/drawingml/2006/main" noChangeAspect="1"/>
             </wp:cNvGraphicFramePr>
@@ -422,7 +417,7 @@
                   <pic:spPr>
                     <a:xfrm>
                       <a:off x="0" y="0"/>
-                      <a:ext cx="2961840" cy="1660668"/>
+                      <a:ext cx="6040871" cy="3119211"/>
                     </a:xfrm>
                     <a:prstGeom prst="rect">
                       <a:avLst/>
@@ -442,6 +437,14 @@
           <w:bCs/>
         </w:rPr>
       </w:pPr>
+    </w:p>
+    <w:p>
+      <w:pPr>
+        <w:rPr>
+          <w:b/>
+          <w:bCs/>
+        </w:rPr>
+      </w:pPr>
       <w:r>
         <w:rPr>
           <w:b/>
@@ -452,30 +455,19 @@
     </w:p>
     <w:p>
       <w:r>
-        <w:t xml:space="preserve">Comando:  git </w:t>
-      </w:r>
-      <w:proofErr w:type="spellStart"/>
-      <w:r>
-        <w:t>init</w:t>
-      </w:r>
-      <w:proofErr w:type="spellEnd"/>
-    </w:p>
-    <w:p>
-      <w:pPr>
-        <w:rPr>
-          <w:b/>
-          <w:bCs/>
-        </w:rPr>
-      </w:pPr>
+        <w:t>Comando:  git init</w:t>
+      </w:r>
+    </w:p>
+    <w:p>
       <w:r>
         <w:rPr>
           <w:noProof/>
         </w:rPr>
         <w:drawing>
-          <wp:inline distT="0" distB="0" distL="0" distR="0" wp14:anchorId="557428ED" wp14:editId="092552B3">
-            <wp:extent cx="2533650" cy="1603358"/>
-            <wp:effectExtent l="0" t="0" r="0" b="0"/>
-            <wp:docPr id="8" name="Imagem 8"/>
+          <wp:inline distT="0" distB="0" distL="0" distR="0" wp14:anchorId="48CE7BA0" wp14:editId="3469782D">
+            <wp:extent cx="5533333" cy="2857143"/>
+            <wp:effectExtent l="0" t="0" r="0" b="635"/>
+            <wp:docPr id="21" name="Imagem 21"/>
             <wp:cNvGraphicFramePr>
               <a:graphicFrameLocks xmlns:a="http://schemas.openxmlformats.org/drawingml/2006/main" noChangeAspect="1"/>
             </wp:cNvGraphicFramePr>
@@ -495,7 +487,7 @@
                   <pic:spPr>
                     <a:xfrm>
                       <a:off x="0" y="0"/>
-                      <a:ext cx="2585167" cy="1635960"/>
+                      <a:ext cx="5533333" cy="2857143"/>
                     </a:xfrm>
                     <a:prstGeom prst="rect">
                       <a:avLst/>
@@ -509,7 +501,16 @@
       </w:r>
     </w:p>
     <w:p>
-      <w:r>
+      <w:pPr>
+        <w:rPr>
+          <w:b/>
+          <w:bCs/>
+        </w:rPr>
+      </w:pPr>
+    </w:p>
+    <w:p>
+      <w:r>
+        <w:lastRenderedPageBreak/>
         <w:t>Após isso e criado uma pastinha oculta dentro do diretório:</w:t>
       </w:r>
       <w:r>
@@ -591,23 +592,15 @@
         </w:rPr>
         <w:t>Configurando Nome e Email</w:t>
       </w:r>
-    </w:p>
-    <w:p>
-      <w:pPr>
-        <w:rPr>
-          <w:b/>
-          <w:bCs/>
-        </w:rPr>
-      </w:pPr>
       <w:r>
         <w:rPr>
           <w:noProof/>
         </w:rPr>
         <w:drawing>
-          <wp:inline distT="0" distB="0" distL="0" distR="0" wp14:anchorId="6D1E19C9" wp14:editId="23495027">
-            <wp:extent cx="3025814" cy="1666875"/>
-            <wp:effectExtent l="0" t="0" r="3175" b="0"/>
-            <wp:docPr id="11" name="Imagem 11"/>
+          <wp:inline distT="0" distB="0" distL="0" distR="0" wp14:anchorId="7B138BCE" wp14:editId="36145746">
+            <wp:extent cx="6248400" cy="2925240"/>
+            <wp:effectExtent l="0" t="0" r="0" b="8890"/>
+            <wp:docPr id="22" name="Imagem 22"/>
             <wp:cNvGraphicFramePr>
               <a:graphicFrameLocks xmlns:a="http://schemas.openxmlformats.org/drawingml/2006/main" noChangeAspect="1"/>
             </wp:cNvGraphicFramePr>
@@ -627,7 +620,7 @@
                   <pic:spPr>
                     <a:xfrm>
                       <a:off x="0" y="0"/>
-                      <a:ext cx="3042562" cy="1676101"/>
+                      <a:ext cx="6306280" cy="2952337"/>
                     </a:xfrm>
                     <a:prstGeom prst="rect">
                       <a:avLst/>
@@ -647,6 +640,14 @@
           <w:bCs/>
         </w:rPr>
       </w:pPr>
+    </w:p>
+    <w:p>
+      <w:pPr>
+        <w:rPr>
+          <w:b/>
+          <w:bCs/>
+        </w:rPr>
+      </w:pPr>
       <w:r>
         <w:rPr>
           <w:b/>
@@ -667,18 +668,15 @@
       <w:r>
         <w:t>Executando o comando git status ele reconheceu o arquivo</w:t>
       </w:r>
-    </w:p>
-    <w:p>
       <w:r>
         <w:rPr>
           <w:noProof/>
         </w:rPr>
-        <w:lastRenderedPageBreak/>
         <w:drawing>
-          <wp:inline distT="0" distB="0" distL="0" distR="0" wp14:anchorId="2AE38580" wp14:editId="4AA17D4E">
-            <wp:extent cx="3724275" cy="1987946"/>
-            <wp:effectExtent l="0" t="0" r="0" b="0"/>
-            <wp:docPr id="12" name="Imagem 12"/>
+          <wp:inline distT="0" distB="0" distL="0" distR="0" wp14:anchorId="23F2117B" wp14:editId="18955C46">
+            <wp:extent cx="5533333" cy="3923809"/>
+            <wp:effectExtent l="0" t="0" r="0" b="635"/>
+            <wp:docPr id="23" name="Imagem 23"/>
             <wp:cNvGraphicFramePr>
               <a:graphicFrameLocks xmlns:a="http://schemas.openxmlformats.org/drawingml/2006/main" noChangeAspect="1"/>
             </wp:cNvGraphicFramePr>
@@ -698,7 +696,7 @@
                   <pic:spPr>
                     <a:xfrm>
                       <a:off x="0" y="0"/>
-                      <a:ext cx="3747156" cy="2000159"/>
+                      <a:ext cx="5533333" cy="3923809"/>
                     </a:xfrm>
                     <a:prstGeom prst="rect">
                       <a:avLst/>
@@ -711,38 +709,26 @@
         </w:drawing>
       </w:r>
     </w:p>
-    <w:p>
-      <w:r>
-        <w:t xml:space="preserve">Executando o comando git </w:t>
-      </w:r>
-      <w:proofErr w:type="spellStart"/>
-      <w:r>
-        <w:t>add</w:t>
-      </w:r>
-      <w:proofErr w:type="spellEnd"/>
-      <w:r>
-        <w:t xml:space="preserve"> index.txt</w:t>
+    <w:p/>
+    <w:p>
+      <w:r>
+        <w:t>Executando o comando git add index.txt</w:t>
       </w:r>
       <w:r>
         <w:t xml:space="preserve"> ele gravou a atualização do arquivo no repositório</w:t>
       </w:r>
     </w:p>
     <w:p>
-      <w:pPr>
-        <w:rPr>
-          <w:b/>
-          <w:bCs/>
-        </w:rPr>
-      </w:pPr>
       <w:r>
         <w:rPr>
           <w:noProof/>
         </w:rPr>
+        <w:lastRenderedPageBreak/>
         <w:drawing>
-          <wp:inline distT="0" distB="0" distL="0" distR="0" wp14:anchorId="0881DE81" wp14:editId="79761F15">
-            <wp:extent cx="3741414" cy="1628775"/>
-            <wp:effectExtent l="0" t="0" r="0" b="0"/>
-            <wp:docPr id="13" name="Imagem 13"/>
+          <wp:inline distT="0" distB="0" distL="0" distR="0" wp14:anchorId="5FDAA630" wp14:editId="62266A6F">
+            <wp:extent cx="5533333" cy="6990476"/>
+            <wp:effectExtent l="0" t="0" r="0" b="1270"/>
+            <wp:docPr id="24" name="Imagem 24"/>
             <wp:cNvGraphicFramePr>
               <a:graphicFrameLocks xmlns:a="http://schemas.openxmlformats.org/drawingml/2006/main" noChangeAspect="1"/>
             </wp:cNvGraphicFramePr>
@@ -762,7 +748,7 @@
                   <pic:spPr>
                     <a:xfrm>
                       <a:off x="0" y="0"/>
-                      <a:ext cx="3790115" cy="1649976"/>
+                      <a:ext cx="5533333" cy="6990476"/>
                     </a:xfrm>
                     <a:prstGeom prst="rect">
                       <a:avLst/>
@@ -784,51 +770,14 @@
       </w:pPr>
       <w:r>
         <w:rPr>
-          <w:b/>
-          <w:bCs/>
-        </w:rPr>
-        <w:t>Git commit -m “</w:t>
-      </w:r>
-      <w:proofErr w:type="gramStart"/>
-      <w:r>
-        <w:rPr>
-          <w:b/>
-          <w:bCs/>
-        </w:rPr>
-        <w:t xml:space="preserve">primeiro  </w:t>
-      </w:r>
-      <w:r>
-        <w:rPr>
-          <w:b/>
-          <w:bCs/>
-        </w:rPr>
-        <w:t>commit</w:t>
-      </w:r>
-      <w:proofErr w:type="gramEnd"/>
-      <w:r>
-        <w:rPr>
-          <w:b/>
-          <w:bCs/>
-        </w:rPr>
-        <w:t>”</w:t>
-      </w:r>
-    </w:p>
-    <w:p>
-      <w:pPr>
-        <w:rPr>
-          <w:b/>
-          <w:bCs/>
-        </w:rPr>
-      </w:pPr>
-      <w:r>
-        <w:rPr>
           <w:noProof/>
         </w:rPr>
+        <w:lastRenderedPageBreak/>
         <w:drawing>
-          <wp:inline distT="0" distB="0" distL="0" distR="0" wp14:anchorId="7E2B75C4" wp14:editId="3AE2CA03">
-            <wp:extent cx="3713382" cy="885825"/>
-            <wp:effectExtent l="0" t="0" r="1905" b="0"/>
-            <wp:docPr id="14" name="Imagem 14"/>
+          <wp:inline distT="0" distB="0" distL="0" distR="0" wp14:anchorId="1D90AE7E" wp14:editId="5282CAE0">
+            <wp:extent cx="5977255" cy="9507220"/>
+            <wp:effectExtent l="0" t="0" r="4445" b="0"/>
+            <wp:docPr id="25" name="Imagem 25"/>
             <wp:cNvGraphicFramePr>
               <a:graphicFrameLocks xmlns:a="http://schemas.openxmlformats.org/drawingml/2006/main" noChangeAspect="1"/>
             </wp:cNvGraphicFramePr>
@@ -848,7 +797,7 @@
                   <pic:spPr>
                     <a:xfrm>
                       <a:off x="0" y="0"/>
-                      <a:ext cx="3746848" cy="893808"/>
+                      <a:ext cx="5977255" cy="9507220"/>
                     </a:xfrm>
                     <a:prstGeom prst="rect">
                       <a:avLst/>
@@ -866,29 +815,51 @@
         <w:rPr>
           <w:b/>
           <w:bCs/>
-        </w:rPr>
-      </w:pPr>
-    </w:p>
-    <w:p>
-      <w:pPr>
-        <w:rPr>
-          <w:b/>
-          <w:bCs/>
-        </w:rPr>
-      </w:pPr>
-      <w:r>
-        <w:rPr>
-          <w:b/>
-          <w:bCs/>
-        </w:rPr>
-        <w:t>Git log – consultar historico de movimentações</w:t>
-      </w:r>
-    </w:p>
-    <w:p>
-      <w:pPr>
-        <w:rPr>
-          <w:b/>
-          <w:bCs/>
+          <w:lang w:val="en-US"/>
+        </w:rPr>
+      </w:pPr>
+      <w:r>
+        <w:rPr>
+          <w:b/>
+          <w:bCs/>
+          <w:lang w:val="en-US"/>
+        </w:rPr>
+        <w:lastRenderedPageBreak/>
+        <w:t>Git commit -m “</w:t>
+      </w:r>
+      <w:proofErr w:type="gramStart"/>
+      <w:r>
+        <w:rPr>
+          <w:b/>
+          <w:bCs/>
+          <w:lang w:val="en-US"/>
+        </w:rPr>
+        <w:t xml:space="preserve">primeiro  </w:t>
+      </w:r>
+      <w:r>
+        <w:rPr>
+          <w:b/>
+          <w:bCs/>
+          <w:lang w:val="en-US"/>
+        </w:rPr>
+        <w:t>commit</w:t>
+      </w:r>
+      <w:proofErr w:type="gramEnd"/>
+      <w:r>
+        <w:rPr>
+          <w:b/>
+          <w:bCs/>
+          <w:lang w:val="en-US"/>
+        </w:rPr>
+        <w:t>”</w:t>
+      </w:r>
+    </w:p>
+    <w:p>
+      <w:pPr>
+        <w:rPr>
+          <w:b/>
+          <w:bCs/>
+          <w:lang w:val="en-US"/>
         </w:rPr>
       </w:pPr>
       <w:r>
@@ -896,10 +867,10 @@
           <w:noProof/>
         </w:rPr>
         <w:drawing>
-          <wp:inline distT="0" distB="0" distL="0" distR="0" wp14:anchorId="0D456E55" wp14:editId="12EE4AE8">
-            <wp:extent cx="3762375" cy="1095375"/>
-            <wp:effectExtent l="0" t="0" r="9525" b="9525"/>
-            <wp:docPr id="10" name="Imagem 10"/>
+          <wp:inline distT="0" distB="0" distL="0" distR="0" wp14:anchorId="16855585" wp14:editId="2AEE0CEB">
+            <wp:extent cx="6188710" cy="8601710"/>
+            <wp:effectExtent l="0" t="0" r="2540" b="8890"/>
+            <wp:docPr id="26" name="Imagem 26"/>
             <wp:cNvGraphicFramePr>
               <a:graphicFrameLocks xmlns:a="http://schemas.openxmlformats.org/drawingml/2006/main" noChangeAspect="1"/>
             </wp:cNvGraphicFramePr>
@@ -919,7 +890,7 @@
                   <pic:spPr>
                     <a:xfrm>
                       <a:off x="0" y="0"/>
-                      <a:ext cx="3762375" cy="1095375"/>
+                      <a:ext cx="6188710" cy="8601710"/>
                     </a:xfrm>
                     <a:prstGeom prst="rect">
                       <a:avLst/>
@@ -937,14 +908,24 @@
         <w:rPr>
           <w:b/>
           <w:bCs/>
-        </w:rPr>
-      </w:pPr>
-      <w:r>
-        <w:rPr>
-          <w:b/>
-          <w:bCs/>
-        </w:rPr>
-        <w:t>Editei o arquivo por fora – executando o git status ele reconhece a alteração</w:t>
+          <w:lang w:val="en-US"/>
+        </w:rPr>
+      </w:pPr>
+    </w:p>
+    <w:p>
+      <w:pPr>
+        <w:rPr>
+          <w:b/>
+          <w:bCs/>
+        </w:rPr>
+      </w:pPr>
+      <w:r>
+        <w:rPr>
+          <w:b/>
+          <w:bCs/>
+        </w:rPr>
+        <w:lastRenderedPageBreak/>
+        <w:t>Git log – consultar historico de movimentações</w:t>
       </w:r>
     </w:p>
     <w:p>
@@ -959,10 +940,10 @@
           <w:noProof/>
         </w:rPr>
         <w:drawing>
-          <wp:inline distT="0" distB="0" distL="0" distR="0" wp14:anchorId="16E62E5A" wp14:editId="2DA4B88F">
-            <wp:extent cx="3695700" cy="1040944"/>
-            <wp:effectExtent l="0" t="0" r="0" b="6985"/>
-            <wp:docPr id="15" name="Imagem 15"/>
+          <wp:inline distT="0" distB="0" distL="0" distR="0" wp14:anchorId="4F20B92D" wp14:editId="05D600F1">
+            <wp:extent cx="6188710" cy="3052445"/>
+            <wp:effectExtent l="0" t="0" r="2540" b="0"/>
+            <wp:docPr id="28" name="Imagem 28"/>
             <wp:cNvGraphicFramePr>
               <a:graphicFrameLocks xmlns:a="http://schemas.openxmlformats.org/drawingml/2006/main" noChangeAspect="1"/>
             </wp:cNvGraphicFramePr>
@@ -982,7 +963,7 @@
                   <pic:spPr>
                     <a:xfrm>
                       <a:off x="0" y="0"/>
-                      <a:ext cx="3729469" cy="1050456"/>
+                      <a:ext cx="6188710" cy="3052445"/>
                     </a:xfrm>
                     <a:prstGeom prst="rect">
                       <a:avLst/>
@@ -1010,21 +991,12 @@
           <w:bCs/>
         </w:rPr>
       </w:pPr>
-    </w:p>
-    <w:p>
-      <w:pPr>
-        <w:rPr>
-          <w:b/>
-          <w:bCs/>
-        </w:rPr>
-      </w:pPr>
-      <w:r>
-        <w:rPr>
-          <w:b/>
-          <w:bCs/>
-        </w:rPr>
-        <w:lastRenderedPageBreak/>
-        <w:t>Mostra informações sobre a alteração feita no arquivo</w:t>
+      <w:r>
+        <w:rPr>
+          <w:b/>
+          <w:bCs/>
+        </w:rPr>
+        <w:t>Editei o arquivo por fora – executando o git status ele reconhece a alteração</w:t>
       </w:r>
     </w:p>
     <w:p>
@@ -1039,10 +1011,10 @@
           <w:noProof/>
         </w:rPr>
         <w:drawing>
-          <wp:inline distT="0" distB="0" distL="0" distR="0" wp14:anchorId="125A17AC" wp14:editId="4E655C7A">
-            <wp:extent cx="3421602" cy="1409700"/>
-            <wp:effectExtent l="0" t="0" r="7620" b="0"/>
-            <wp:docPr id="16" name="Imagem 16"/>
+          <wp:inline distT="0" distB="0" distL="0" distR="0" wp14:anchorId="16E62E5A" wp14:editId="2DA4B88F">
+            <wp:extent cx="3695700" cy="1040944"/>
+            <wp:effectExtent l="0" t="0" r="0" b="6985"/>
+            <wp:docPr id="15" name="Imagem 15"/>
             <wp:cNvGraphicFramePr>
               <a:graphicFrameLocks xmlns:a="http://schemas.openxmlformats.org/drawingml/2006/main" noChangeAspect="1"/>
             </wp:cNvGraphicFramePr>
@@ -1062,7 +1034,7 @@
                   <pic:spPr>
                     <a:xfrm>
                       <a:off x="0" y="0"/>
-                      <a:ext cx="3437031" cy="1416057"/>
+                      <a:ext cx="3729469" cy="1050456"/>
                     </a:xfrm>
                     <a:prstGeom prst="rect">
                       <a:avLst/>
@@ -1082,12 +1054,28 @@
           <w:bCs/>
         </w:rPr>
       </w:pPr>
-      <w:r>
-        <w:rPr>
-          <w:b/>
-          <w:bCs/>
-        </w:rPr>
-        <w:t>Novo commit</w:t>
+    </w:p>
+    <w:p>
+      <w:pPr>
+        <w:rPr>
+          <w:b/>
+          <w:bCs/>
+        </w:rPr>
+      </w:pPr>
+    </w:p>
+    <w:p>
+      <w:pPr>
+        <w:rPr>
+          <w:b/>
+          <w:bCs/>
+        </w:rPr>
+      </w:pPr>
+      <w:r>
+        <w:rPr>
+          <w:b/>
+          <w:bCs/>
+        </w:rPr>
+        <w:t>Mostra informações sobre a alteração feita no arquivo</w:t>
       </w:r>
     </w:p>
     <w:p>
@@ -1102,10 +1090,10 @@
           <w:noProof/>
         </w:rPr>
         <w:drawing>
-          <wp:inline distT="0" distB="0" distL="0" distR="0" wp14:anchorId="7E931CF2" wp14:editId="5D5D4F40">
-            <wp:extent cx="3505200" cy="2075705"/>
-            <wp:effectExtent l="0" t="0" r="0" b="1270"/>
-            <wp:docPr id="17" name="Imagem 17"/>
+          <wp:inline distT="0" distB="0" distL="0" distR="0" wp14:anchorId="125A17AC" wp14:editId="4E655C7A">
+            <wp:extent cx="3421602" cy="1409700"/>
+            <wp:effectExtent l="0" t="0" r="7620" b="0"/>
+            <wp:docPr id="16" name="Imagem 16"/>
             <wp:cNvGraphicFramePr>
               <a:graphicFrameLocks xmlns:a="http://schemas.openxmlformats.org/drawingml/2006/main" noChangeAspect="1"/>
             </wp:cNvGraphicFramePr>
@@ -1125,7 +1113,7 @@
                   <pic:spPr>
                     <a:xfrm>
                       <a:off x="0" y="0"/>
-                      <a:ext cx="3518000" cy="2083285"/>
+                      <a:ext cx="3437031" cy="1416057"/>
                     </a:xfrm>
                     <a:prstGeom prst="rect">
                       <a:avLst/>
@@ -1150,7 +1138,7 @@
           <w:b/>
           <w:bCs/>
         </w:rPr>
-        <w:t>Git checkout nome do commit</w:t>
+        <w:t>Novo commit</w:t>
       </w:r>
     </w:p>
     <w:p>
@@ -1164,11 +1152,12 @@
         <w:rPr>
           <w:noProof/>
         </w:rPr>
+        <w:lastRenderedPageBreak/>
         <w:drawing>
-          <wp:inline distT="0" distB="0" distL="0" distR="0" wp14:anchorId="2196AC05" wp14:editId="77E0EEFD">
-            <wp:extent cx="3305175" cy="2265410"/>
-            <wp:effectExtent l="0" t="0" r="0" b="1905"/>
-            <wp:docPr id="18" name="Imagem 18"/>
+          <wp:inline distT="0" distB="0" distL="0" distR="0" wp14:anchorId="7E931CF2" wp14:editId="5D5D4F40">
+            <wp:extent cx="3505200" cy="2075705"/>
+            <wp:effectExtent l="0" t="0" r="0" b="1270"/>
+            <wp:docPr id="17" name="Imagem 17"/>
             <wp:cNvGraphicFramePr>
               <a:graphicFrameLocks xmlns:a="http://schemas.openxmlformats.org/drawingml/2006/main" noChangeAspect="1"/>
             </wp:cNvGraphicFramePr>
@@ -1188,7 +1177,7 @@
                   <pic:spPr>
                     <a:xfrm>
                       <a:off x="0" y="0"/>
-                      <a:ext cx="3313832" cy="2271344"/>
+                      <a:ext cx="3518000" cy="2083285"/>
                     </a:xfrm>
                     <a:prstGeom prst="rect">
                       <a:avLst/>
@@ -1208,459 +1197,19 @@
           <w:bCs/>
         </w:rPr>
       </w:pPr>
-      <w:proofErr w:type="spellStart"/>
-      <w:r>
-        <w:rPr>
-          <w:b/>
-          <w:bCs/>
-        </w:rPr>
-        <w:t>Tags</w:t>
-      </w:r>
-      <w:proofErr w:type="spellEnd"/>
-      <w:r>
-        <w:rPr>
-          <w:b/>
-          <w:bCs/>
-        </w:rPr>
-        <w:t xml:space="preserve"> </w:t>
-      </w:r>
-      <w:r>
-        <w:rPr>
-          <w:b/>
-          <w:bCs/>
-        </w:rPr>
-        <w:t xml:space="preserve">– usada </w:t>
-      </w:r>
-      <w:r>
-        <w:rPr>
-          <w:b/>
-          <w:bCs/>
-        </w:rPr>
-        <w:t xml:space="preserve">renomear </w:t>
-      </w:r>
-      <w:proofErr w:type="spellStart"/>
-      <w:r>
-        <w:rPr>
-          <w:b/>
-          <w:bCs/>
-        </w:rPr>
-        <w:t>hashe</w:t>
-      </w:r>
-      <w:proofErr w:type="spellEnd"/>
-      <w:r>
-        <w:rPr>
-          <w:b/>
-          <w:bCs/>
-        </w:rPr>
-        <w:t xml:space="preserve"> </w:t>
-      </w:r>
-      <w:r>
-        <w:rPr>
-          <w:b/>
-          <w:bCs/>
-        </w:rPr>
-        <w:t>por v</w:t>
-      </w:r>
-      <w:proofErr w:type="gramStart"/>
-      <w:r>
-        <w:rPr>
-          <w:b/>
-          <w:bCs/>
-        </w:rPr>
-        <w:t>1,v</w:t>
-      </w:r>
-      <w:proofErr w:type="gramEnd"/>
-      <w:r>
-        <w:rPr>
-          <w:b/>
-          <w:bCs/>
-        </w:rPr>
-        <w:t>2</w:t>
-      </w:r>
-    </w:p>
-    <w:p>
-      <w:pPr>
-        <w:rPr>
-          <w:b/>
-          <w:bCs/>
-        </w:rPr>
-      </w:pPr>
-      <w:proofErr w:type="spellStart"/>
-      <w:r>
-        <w:rPr>
-          <w:b/>
-          <w:bCs/>
-        </w:rPr>
-        <w:t>Branches</w:t>
-      </w:r>
-      <w:proofErr w:type="spellEnd"/>
-      <w:r>
-        <w:rPr>
-          <w:b/>
-          <w:bCs/>
-        </w:rPr>
-        <w:t xml:space="preserve"> </w:t>
-      </w:r>
-      <w:r>
-        <w:rPr>
-          <w:b/>
-          <w:bCs/>
-        </w:rPr>
-        <w:t xml:space="preserve">- </w:t>
-      </w:r>
-      <w:r>
-        <w:rPr>
-          <w:b/>
-          <w:bCs/>
-        </w:rPr>
-        <w:t xml:space="preserve">criar uma outra biblioteca de </w:t>
-      </w:r>
-      <w:proofErr w:type="spellStart"/>
-      <w:r>
-        <w:rPr>
-          <w:b/>
-          <w:bCs/>
-        </w:rPr>
-        <w:t>commits</w:t>
-      </w:r>
-      <w:proofErr w:type="spellEnd"/>
-    </w:p>
-    <w:p>
-      <w:pPr>
-        <w:rPr>
-          <w:b/>
-          <w:bCs/>
-        </w:rPr>
-      </w:pPr>
-      <w:r>
-        <w:rPr>
-          <w:b/>
-          <w:bCs/>
-        </w:rPr>
-        <w:t xml:space="preserve"> Merges</w:t>
-      </w:r>
-      <w:r>
-        <w:rPr>
-          <w:b/>
-          <w:bCs/>
-        </w:rPr>
-        <w:t xml:space="preserve"> – mescla</w:t>
-      </w:r>
-      <w:r>
-        <w:rPr>
-          <w:b/>
-          <w:bCs/>
-        </w:rPr>
-        <w:t xml:space="preserve"> as duas </w:t>
-      </w:r>
-      <w:proofErr w:type="spellStart"/>
-      <w:r>
-        <w:rPr>
-          <w:b/>
-          <w:bCs/>
-        </w:rPr>
-        <w:t>branches</w:t>
-      </w:r>
-      <w:proofErr w:type="spellEnd"/>
-      <w:r>
-        <w:rPr>
-          <w:b/>
-          <w:bCs/>
-        </w:rPr>
-        <w:t xml:space="preserve"> pra pegar as </w:t>
-      </w:r>
-      <w:proofErr w:type="spellStart"/>
-      <w:r>
-        <w:rPr>
-          <w:b/>
-          <w:bCs/>
-        </w:rPr>
-        <w:t>atualizaçoes</w:t>
-      </w:r>
-      <w:proofErr w:type="spellEnd"/>
-    </w:p>
-    <w:p>
-      <w:pPr>
-        <w:rPr>
-          <w:b/>
-          <w:bCs/>
-        </w:rPr>
-      </w:pPr>
-      <w:r>
-        <w:rPr>
-          <w:b/>
-          <w:bCs/>
-        </w:rPr>
-        <w:t xml:space="preserve">Comando: merge </w:t>
-      </w:r>
-      <w:proofErr w:type="spellStart"/>
-      <w:r>
-        <w:rPr>
-          <w:b/>
-          <w:bCs/>
-        </w:rPr>
-        <w:t>brach</w:t>
-      </w:r>
-      <w:proofErr w:type="spellEnd"/>
-      <w:r>
-        <w:rPr>
-          <w:b/>
-          <w:bCs/>
-        </w:rPr>
-        <w:t xml:space="preserve"> ‘master’ </w:t>
-      </w:r>
-      <w:proofErr w:type="spellStart"/>
-      <w:r>
-        <w:rPr>
-          <w:b/>
-          <w:bCs/>
-        </w:rPr>
-        <w:t>into</w:t>
-      </w:r>
-      <w:proofErr w:type="spellEnd"/>
-      <w:r>
-        <w:rPr>
-          <w:b/>
-          <w:bCs/>
-        </w:rPr>
-        <w:t xml:space="preserve"> v3</w:t>
-      </w:r>
-    </w:p>
-    <w:p>
-      <w:pPr>
-        <w:rPr>
-          <w:b/>
-          <w:bCs/>
-        </w:rPr>
-      </w:pPr>
-      <w:r>
-        <w:rPr>
-          <w:b/>
-          <w:bCs/>
-        </w:rPr>
-        <w:t>Git merge master</w:t>
-      </w:r>
-    </w:p>
-    <w:p>
-      <w:pPr>
-        <w:rPr>
-          <w:b/>
-          <w:bCs/>
-        </w:rPr>
-      </w:pPr>
-      <w:r>
-        <w:rPr>
-          <w:b/>
-          <w:bCs/>
-        </w:rPr>
-        <w:t>Git merge v3</w:t>
-      </w:r>
-    </w:p>
-    <w:p>
-      <w:pPr>
-        <w:rPr>
-          <w:b/>
-          <w:bCs/>
-        </w:rPr>
-      </w:pPr>
-    </w:p>
-    <w:p>
-      <w:pPr>
-        <w:rPr>
-          <w:b/>
-          <w:bCs/>
-        </w:rPr>
-      </w:pPr>
-    </w:p>
-    <w:p>
-      <w:hyperlink r:id="rId21" w:history="1">
-        <w:r>
-          <w:rPr>
-            <w:rStyle w:val="Hyperlink"/>
-          </w:rPr>
-          <w:t>https://www.toptal.com/developers/gitignore</w:t>
-        </w:r>
-      </w:hyperlink>
-    </w:p>
-    <w:p>
-      <w:pPr>
-        <w:rPr>
-          <w:b/>
-          <w:bCs/>
-        </w:rPr>
-      </w:pPr>
-    </w:p>
-    <w:p>
-      <w:pPr>
-        <w:rPr>
-          <w:b/>
-          <w:bCs/>
-        </w:rPr>
-      </w:pPr>
-    </w:p>
-    <w:p>
-      <w:pPr>
-        <w:rPr>
-          <w:b/>
-          <w:bCs/>
-        </w:rPr>
-      </w:pPr>
-    </w:p>
-    <w:p>
-      <w:pPr>
-        <w:rPr>
-          <w:b/>
-          <w:bCs/>
-        </w:rPr>
-      </w:pPr>
-    </w:p>
-    <w:p>
-      <w:pPr>
-        <w:rPr>
-          <w:b/>
-          <w:bCs/>
-        </w:rPr>
-      </w:pPr>
-    </w:p>
-    <w:p>
-      <w:pPr>
-        <w:rPr>
-          <w:b/>
-          <w:bCs/>
-        </w:rPr>
-      </w:pPr>
-    </w:p>
-    <w:p>
-      <w:pPr>
-        <w:rPr>
-          <w:b/>
-          <w:bCs/>
-        </w:rPr>
-      </w:pPr>
-    </w:p>
-    <w:p>
-      <w:pPr>
-        <w:rPr>
-          <w:b/>
-          <w:bCs/>
-        </w:rPr>
-      </w:pPr>
-    </w:p>
-    <w:p>
-      <w:pPr>
-        <w:rPr>
-          <w:b/>
-          <w:bCs/>
-        </w:rPr>
-      </w:pPr>
-    </w:p>
-    <w:p>
-      <w:pPr>
-        <w:rPr>
-          <w:b/>
-          <w:bCs/>
-        </w:rPr>
-      </w:pPr>
-    </w:p>
-    <w:p>
-      <w:pPr>
-        <w:rPr>
-          <w:b/>
-          <w:bCs/>
-        </w:rPr>
-      </w:pPr>
-      <w:r>
-        <w:rPr>
-          <w:b/>
-          <w:bCs/>
-        </w:rPr>
-        <w:t>Pelo Github</w:t>
-      </w:r>
-    </w:p>
-    <w:p>
-      <w:r>
-        <w:rPr>
-          <w:b/>
-          <w:bCs/>
-        </w:rPr>
-        <w:t>Passo1:</w:t>
-      </w:r>
-      <w:r>
-        <w:t xml:space="preserve">Abrir o perfil do Git </w:t>
-      </w:r>
-      <w:hyperlink r:id="rId22" w:history="1">
-        <w:r>
-          <w:rPr>
-            <w:rStyle w:val="Hyperlink"/>
-          </w:rPr>
-          <w:t>https://github.com/lucascgs1</w:t>
-        </w:r>
-      </w:hyperlink>
-      <w:r>
-        <w:t xml:space="preserve"> </w:t>
-      </w:r>
-    </w:p>
-    <w:p>
-      <w:pPr>
-        <w:rPr>
-          <w:i/>
-          <w:iCs/>
-          <w:u w:val="single"/>
-        </w:rPr>
-      </w:pPr>
-      <w:r>
-        <w:rPr>
-          <w:b/>
-          <w:bCs/>
-        </w:rPr>
-        <w:t>Passo2</w:t>
-      </w:r>
-      <w:r>
-        <w:t xml:space="preserve">: Selecionar a guia </w:t>
-      </w:r>
-      <w:r>
-        <w:rPr>
-          <w:i/>
-          <w:iCs/>
-          <w:u w:val="single"/>
-        </w:rPr>
-        <w:t>“Repositories”</w:t>
-      </w:r>
-      <w:r>
-        <w:t xml:space="preserve"> – Clicar em “</w:t>
-      </w:r>
-      <w:r>
-        <w:rPr>
-          <w:i/>
-          <w:iCs/>
-          <w:u w:val="single"/>
-        </w:rPr>
-        <w:t>New</w:t>
-      </w:r>
-      <w:r>
-        <w:rPr>
-          <w:i/>
-          <w:iCs/>
-          <w:u w:val="single"/>
-        </w:rPr>
-        <w:t>”</w:t>
-      </w:r>
-    </w:p>
-    <w:p>
-      <w:pPr>
-        <w:rPr>
-          <w:i/>
-          <w:iCs/>
-          <w:u w:val="single"/>
-        </w:rPr>
-      </w:pPr>
-    </w:p>
-    <w:p>
-      <w:pPr>
-        <w:rPr>
-          <w:i/>
-          <w:iCs/>
-          <w:u w:val="single"/>
+      <w:r>
+        <w:rPr>
+          <w:b/>
+          <w:bCs/>
+        </w:rPr>
+        <w:t>Git checkout nome do commit</w:t>
+      </w:r>
+    </w:p>
+    <w:p>
+      <w:pPr>
+        <w:rPr>
+          <w:b/>
+          <w:bCs/>
         </w:rPr>
       </w:pPr>
       <w:r>
@@ -1668,10 +1217,10 @@
           <w:noProof/>
         </w:rPr>
         <w:drawing>
-          <wp:inline distT="0" distB="0" distL="0" distR="0" wp14:anchorId="687739BF" wp14:editId="2823F5E7">
-            <wp:extent cx="4805917" cy="3558824"/>
-            <wp:effectExtent l="0" t="0" r="0" b="3810"/>
-            <wp:docPr id="4" name="Imagem 4"/>
+          <wp:inline distT="0" distB="0" distL="0" distR="0" wp14:anchorId="2196AC05" wp14:editId="1E2E0E62">
+            <wp:extent cx="6684326" cy="4581525"/>
+            <wp:effectExtent l="0" t="0" r="2540" b="0"/>
+            <wp:docPr id="18" name="Imagem 18"/>
             <wp:cNvGraphicFramePr>
               <a:graphicFrameLocks xmlns:a="http://schemas.openxmlformats.org/drawingml/2006/main" noChangeAspect="1"/>
             </wp:cNvGraphicFramePr>
@@ -1683,7 +1232,7 @@
                     <pic:cNvPicPr/>
                   </pic:nvPicPr>
                   <pic:blipFill>
-                    <a:blip r:embed="rId23"/>
+                    <a:blip r:embed="rId21"/>
                     <a:stretch>
                       <a:fillRect/>
                     </a:stretch>
@@ -1691,7 +1240,7 @@
                   <pic:spPr>
                     <a:xfrm>
                       <a:off x="0" y="0"/>
-                      <a:ext cx="4829362" cy="3576185"/>
+                      <a:ext cx="6725019" cy="4609416"/>
                     </a:xfrm>
                     <a:prstGeom prst="rect">
                       <a:avLst/>
@@ -1707,30 +1256,419 @@
     <w:p>
       <w:pPr>
         <w:rPr>
+          <w:b/>
+          <w:bCs/>
+        </w:rPr>
+      </w:pPr>
+      <w:r>
+        <w:rPr>
+          <w:b/>
+          <w:bCs/>
+        </w:rPr>
+        <w:t xml:space="preserve">Tags </w:t>
+      </w:r>
+      <w:r>
+        <w:rPr>
+          <w:b/>
+          <w:bCs/>
+        </w:rPr>
+        <w:t xml:space="preserve">– usada </w:t>
+      </w:r>
+      <w:r>
+        <w:rPr>
+          <w:b/>
+          <w:bCs/>
+        </w:rPr>
+        <w:t>renomear hashe</w:t>
+      </w:r>
+      <w:r>
+        <w:rPr>
+          <w:b/>
+          <w:bCs/>
+        </w:rPr>
+        <w:t xml:space="preserve"> </w:t>
+      </w:r>
+      <w:r>
+        <w:rPr>
+          <w:b/>
+          <w:bCs/>
+        </w:rPr>
+        <w:t>por v</w:t>
+      </w:r>
+      <w:proofErr w:type="gramStart"/>
+      <w:r>
+        <w:rPr>
+          <w:b/>
+          <w:bCs/>
+        </w:rPr>
+        <w:t>1,v</w:t>
+      </w:r>
+      <w:proofErr w:type="gramEnd"/>
+      <w:r>
+        <w:rPr>
+          <w:b/>
+          <w:bCs/>
+        </w:rPr>
+        <w:t>2</w:t>
+      </w:r>
+    </w:p>
+    <w:p>
+      <w:pPr>
+        <w:rPr>
+          <w:b/>
+          <w:bCs/>
+        </w:rPr>
+      </w:pPr>
+      <w:r>
+        <w:rPr>
+          <w:b/>
+          <w:bCs/>
+        </w:rPr>
+        <w:t xml:space="preserve">Branches </w:t>
+      </w:r>
+      <w:r>
+        <w:rPr>
+          <w:b/>
+          <w:bCs/>
+        </w:rPr>
+        <w:t xml:space="preserve">- </w:t>
+      </w:r>
+      <w:r>
+        <w:rPr>
+          <w:b/>
+          <w:bCs/>
+        </w:rPr>
+        <w:t>criar uma outra biblioteca de commits</w:t>
+      </w:r>
+    </w:p>
+    <w:p>
+      <w:pPr>
+        <w:rPr>
+          <w:b/>
+          <w:bCs/>
+        </w:rPr>
+      </w:pPr>
+      <w:r>
+        <w:rPr>
+          <w:b/>
+          <w:bCs/>
+        </w:rPr>
+        <w:t xml:space="preserve"> Merges</w:t>
+      </w:r>
+      <w:r>
+        <w:rPr>
+          <w:b/>
+          <w:bCs/>
+        </w:rPr>
+        <w:t xml:space="preserve"> – mescla</w:t>
+      </w:r>
+      <w:r>
+        <w:rPr>
+          <w:b/>
+          <w:bCs/>
+        </w:rPr>
+        <w:t xml:space="preserve"> as duas branches pra pegar as atualizaçoes</w:t>
+      </w:r>
+    </w:p>
+    <w:p>
+      <w:pPr>
+        <w:rPr>
+          <w:b/>
+          <w:bCs/>
+          <w:lang w:val="en-US"/>
+        </w:rPr>
+      </w:pPr>
+      <w:r>
+        <w:rPr>
+          <w:b/>
+          <w:bCs/>
+          <w:lang w:val="en-US"/>
+        </w:rPr>
+        <w:t>Comando: merge brach ‘master’ into v3</w:t>
+      </w:r>
+    </w:p>
+    <w:p>
+      <w:pPr>
+        <w:rPr>
+          <w:b/>
+          <w:bCs/>
+          <w:lang w:val="en-US"/>
+        </w:rPr>
+      </w:pPr>
+      <w:r>
+        <w:rPr>
+          <w:b/>
+          <w:bCs/>
+          <w:lang w:val="en-US"/>
+        </w:rPr>
+        <w:t>Git merge master</w:t>
+      </w:r>
+    </w:p>
+    <w:p>
+      <w:pPr>
+        <w:rPr>
+          <w:b/>
+          <w:bCs/>
+          <w:lang w:val="en-US"/>
+        </w:rPr>
+      </w:pPr>
+      <w:r>
+        <w:rPr>
+          <w:b/>
+          <w:bCs/>
+          <w:lang w:val="en-US"/>
+        </w:rPr>
+        <w:t>Git merge v3</w:t>
+      </w:r>
+    </w:p>
+    <w:p>
+      <w:pPr>
+        <w:rPr>
+          <w:b/>
+          <w:bCs/>
+          <w:lang w:val="en-US"/>
+        </w:rPr>
+      </w:pPr>
+    </w:p>
+    <w:p>
+      <w:pPr>
+        <w:rPr>
+          <w:b/>
+          <w:bCs/>
+          <w:lang w:val="en-US"/>
+        </w:rPr>
+      </w:pPr>
+    </w:p>
+    <w:p>
+      <w:pPr>
+        <w:rPr>
+          <w:lang w:val="en-US"/>
+        </w:rPr>
+      </w:pPr>
+      <w:hyperlink r:id="rId22" w:history="1">
+        <w:r>
+          <w:rPr>
+            <w:rStyle w:val="Hyperlink"/>
+            <w:lang w:val="en-US"/>
+          </w:rPr>
+          <w:t>https://www.toptal.com/de</w:t>
+        </w:r>
+        <w:r>
+          <w:rPr>
+            <w:rStyle w:val="Hyperlink"/>
+            <w:lang w:val="en-US"/>
+          </w:rPr>
+          <w:t>v</w:t>
+        </w:r>
+        <w:r>
+          <w:rPr>
+            <w:rStyle w:val="Hyperlink"/>
+            <w:lang w:val="en-US"/>
+          </w:rPr>
+          <w:t>elopers/gitignore</w:t>
+        </w:r>
+      </w:hyperlink>
+    </w:p>
+    <w:p>
+      <w:pPr>
+        <w:rPr>
+          <w:b/>
+          <w:bCs/>
+          <w:lang w:val="en-US"/>
+        </w:rPr>
+      </w:pPr>
+    </w:p>
+    <w:p>
+      <w:pPr>
+        <w:rPr>
+          <w:b/>
+          <w:bCs/>
+          <w:lang w:val="en-US"/>
+        </w:rPr>
+      </w:pPr>
+    </w:p>
+    <w:p>
+      <w:pPr>
+        <w:rPr>
+          <w:b/>
+          <w:bCs/>
+          <w:lang w:val="en-US"/>
+        </w:rPr>
+      </w:pPr>
+    </w:p>
+    <w:p>
+      <w:pPr>
+        <w:rPr>
+          <w:b/>
+          <w:bCs/>
+          <w:lang w:val="en-US"/>
+        </w:rPr>
+      </w:pPr>
+    </w:p>
+    <w:p>
+      <w:pPr>
+        <w:rPr>
+          <w:b/>
+          <w:bCs/>
+          <w:lang w:val="en-US"/>
+        </w:rPr>
+      </w:pPr>
+    </w:p>
+    <w:p>
+      <w:pPr>
+        <w:rPr>
+          <w:b/>
+          <w:bCs/>
+          <w:lang w:val="en-US"/>
+        </w:rPr>
+      </w:pPr>
+    </w:p>
+    <w:p>
+      <w:pPr>
+        <w:rPr>
+          <w:b/>
+          <w:bCs/>
+          <w:lang w:val="en-US"/>
+        </w:rPr>
+      </w:pPr>
+    </w:p>
+    <w:p>
+      <w:pPr>
+        <w:rPr>
+          <w:b/>
+          <w:bCs/>
+          <w:lang w:val="en-US"/>
+        </w:rPr>
+      </w:pPr>
+    </w:p>
+    <w:p>
+      <w:pPr>
+        <w:rPr>
+          <w:b/>
+          <w:bCs/>
+          <w:lang w:val="en-US"/>
+        </w:rPr>
+      </w:pPr>
+    </w:p>
+    <w:p>
+      <w:pPr>
+        <w:rPr>
+          <w:b/>
+          <w:bCs/>
+          <w:lang w:val="en-US"/>
+        </w:rPr>
+      </w:pPr>
+    </w:p>
+    <w:p>
+      <w:pPr>
+        <w:rPr>
+          <w:b/>
+          <w:bCs/>
+        </w:rPr>
+      </w:pPr>
+      <w:r>
+        <w:rPr>
+          <w:b/>
+          <w:bCs/>
+        </w:rPr>
+        <w:t>Pelo Github</w:t>
+      </w:r>
+    </w:p>
+    <w:p>
+      <w:r>
+        <w:rPr>
+          <w:b/>
+          <w:bCs/>
+        </w:rPr>
+        <w:t>Passo1:</w:t>
+      </w:r>
+      <w:r>
+        <w:t xml:space="preserve">Abrir o perfil do Git </w:t>
+      </w:r>
+      <w:hyperlink r:id="rId23" w:history="1">
+        <w:r>
+          <w:rPr>
+            <w:rStyle w:val="Hyperlink"/>
+          </w:rPr>
+          <w:t>https://github.com/lucascgs1</w:t>
+        </w:r>
+      </w:hyperlink>
+      <w:r>
+        <w:t xml:space="preserve"> </w:t>
+      </w:r>
+    </w:p>
+    <w:p>
+      <w:pPr>
+        <w:rPr>
           <w:i/>
           <w:iCs/>
           <w:u w:val="single"/>
         </w:rPr>
       </w:pPr>
-    </w:p>
-    <w:p>
-      <w:pPr>
+      <w:r>
+        <w:rPr>
+          <w:b/>
+          <w:bCs/>
+        </w:rPr>
+        <w:t>Passo2</w:t>
+      </w:r>
+      <w:r>
+        <w:t xml:space="preserve">: Selecionar a guia </w:t>
+      </w:r>
+      <w:r>
         <w:rPr>
           <w:i/>
           <w:iCs/>
           <w:u w:val="single"/>
         </w:rPr>
+        <w:t>“Repositories”</w:t>
+      </w:r>
+      <w:r>
+        <w:t xml:space="preserve"> – Clicar em “</w:t>
+      </w:r>
+      <w:r>
+        <w:rPr>
+          <w:i/>
+          <w:iCs/>
+          <w:u w:val="single"/>
+        </w:rPr>
+        <w:t>New</w:t>
+      </w:r>
+      <w:r>
+        <w:rPr>
+          <w:i/>
+          <w:iCs/>
+          <w:u w:val="single"/>
+        </w:rPr>
+        <w:t>”</w:t>
+      </w:r>
+    </w:p>
+    <w:p>
+      <w:pPr>
+        <w:rPr>
+          <w:i/>
+          <w:iCs/>
+          <w:u w:val="single"/>
+        </w:rPr>
+      </w:pPr>
+    </w:p>
+    <w:p>
+      <w:pPr>
+        <w:rPr>
+          <w:i/>
+          <w:iCs/>
+          <w:u w:val="single"/>
+        </w:rPr>
       </w:pPr>
       <w:r>
         <w:rPr>
           <w:noProof/>
         </w:rPr>
-        <w:lastRenderedPageBreak/>
         <w:drawing>
-          <wp:inline distT="0" distB="0" distL="0" distR="0" wp14:anchorId="6542D526" wp14:editId="6199E188">
-            <wp:extent cx="4784651" cy="2562225"/>
-            <wp:effectExtent l="0" t="0" r="0" b="0"/>
-            <wp:docPr id="5" name="Imagem 5"/>
+          <wp:inline distT="0" distB="0" distL="0" distR="0" wp14:anchorId="687739BF" wp14:editId="2823F5E7">
+            <wp:extent cx="4805917" cy="3558824"/>
+            <wp:effectExtent l="0" t="0" r="0" b="3810"/>
+            <wp:docPr id="4" name="Imagem 4"/>
             <wp:cNvGraphicFramePr>
               <a:graphicFrameLocks xmlns:a="http://schemas.openxmlformats.org/drawingml/2006/main" noChangeAspect="1"/>
             </wp:cNvGraphicFramePr>
@@ -1750,7 +1688,7 @@
                   <pic:spPr>
                     <a:xfrm>
                       <a:off x="0" y="0"/>
-                      <a:ext cx="4820158" cy="2581239"/>
+                      <a:ext cx="4829362" cy="3576185"/>
                     </a:xfrm>
                     <a:prstGeom prst="rect">
                       <a:avLst/>
@@ -1771,25 +1709,25 @@
           <w:u w:val="single"/>
         </w:rPr>
       </w:pPr>
-      <w:r>
+    </w:p>
+    <w:p>
+      <w:pPr>
         <w:rPr>
           <w:i/>
           <w:iCs/>
           <w:u w:val="single"/>
         </w:rPr>
-        <w:t>Selecionar o ícone copiar</w:t>
-      </w:r>
-    </w:p>
-    <w:p>
+      </w:pPr>
       <w:r>
         <w:rPr>
           <w:noProof/>
         </w:rPr>
+        <w:lastRenderedPageBreak/>
         <w:drawing>
-          <wp:inline distT="0" distB="0" distL="0" distR="0" wp14:anchorId="30C8AF8D" wp14:editId="1E0374E3">
-            <wp:extent cx="3257550" cy="2019300"/>
+          <wp:inline distT="0" distB="0" distL="0" distR="0" wp14:anchorId="6542D526" wp14:editId="6199E188">
+            <wp:extent cx="4784651" cy="2562225"/>
             <wp:effectExtent l="0" t="0" r="0" b="0"/>
-            <wp:docPr id="6" name="Imagem 6"/>
+            <wp:docPr id="5" name="Imagem 5"/>
             <wp:cNvGraphicFramePr>
               <a:graphicFrameLocks xmlns:a="http://schemas.openxmlformats.org/drawingml/2006/main" noChangeAspect="1"/>
             </wp:cNvGraphicFramePr>
@@ -1809,7 +1747,7 @@
                   <pic:spPr>
                     <a:xfrm>
                       <a:off x="0" y="0"/>
-                      <a:ext cx="3257550" cy="2019300"/>
+                      <a:ext cx="4820158" cy="2581239"/>
                     </a:xfrm>
                     <a:prstGeom prst="rect">
                       <a:avLst/>
@@ -1823,31 +1761,32 @@
       </w:r>
     </w:p>
     <w:p>
-      <w:r>
-        <w:t>Abrir terminal e como administrador</w:t>
-      </w:r>
-    </w:p>
-    <w:p>
-      <w:r>
-        <w:t>git clone + caminho do projeto (conforme a imagem)</w:t>
-      </w:r>
-    </w:p>
-    <w:p>
-      <w:pPr>
-        <w:rPr>
-          <w:b/>
-          <w:bCs/>
-        </w:rPr>
-      </w:pPr>
+      <w:pPr>
+        <w:rPr>
+          <w:i/>
+          <w:iCs/>
+          <w:u w:val="single"/>
+        </w:rPr>
+      </w:pPr>
+      <w:r>
+        <w:rPr>
+          <w:i/>
+          <w:iCs/>
+          <w:u w:val="single"/>
+        </w:rPr>
+        <w:t>Selecionar o ícone copiar</w:t>
+      </w:r>
+    </w:p>
+    <w:p>
       <w:r>
         <w:rPr>
           <w:noProof/>
         </w:rPr>
         <w:drawing>
-          <wp:inline distT="0" distB="0" distL="0" distR="0" wp14:anchorId="39F7B034" wp14:editId="6010DA8C">
-            <wp:extent cx="4848447" cy="1807210"/>
-            <wp:effectExtent l="0" t="0" r="9525" b="2540"/>
-            <wp:docPr id="3" name="Imagem 3"/>
+          <wp:inline distT="0" distB="0" distL="0" distR="0" wp14:anchorId="30C8AF8D" wp14:editId="1E0374E3">
+            <wp:extent cx="3257550" cy="2019300"/>
+            <wp:effectExtent l="0" t="0" r="0" b="0"/>
+            <wp:docPr id="6" name="Imagem 6"/>
             <wp:cNvGraphicFramePr>
               <a:graphicFrameLocks xmlns:a="http://schemas.openxmlformats.org/drawingml/2006/main" noChangeAspect="1"/>
             </wp:cNvGraphicFramePr>
@@ -1867,6 +1806,64 @@
                   <pic:spPr>
                     <a:xfrm>
                       <a:off x="0" y="0"/>
+                      <a:ext cx="3257550" cy="2019300"/>
+                    </a:xfrm>
+                    <a:prstGeom prst="rect">
+                      <a:avLst/>
+                    </a:prstGeom>
+                  </pic:spPr>
+                </pic:pic>
+              </a:graphicData>
+            </a:graphic>
+          </wp:inline>
+        </w:drawing>
+      </w:r>
+    </w:p>
+    <w:p>
+      <w:r>
+        <w:t>Abrir terminal e como administrador</w:t>
+      </w:r>
+    </w:p>
+    <w:p>
+      <w:r>
+        <w:t>git clone + caminho do projeto (conforme a imagem)</w:t>
+      </w:r>
+    </w:p>
+    <w:p>
+      <w:pPr>
+        <w:rPr>
+          <w:b/>
+          <w:bCs/>
+        </w:rPr>
+      </w:pPr>
+      <w:r>
+        <w:rPr>
+          <w:noProof/>
+        </w:rPr>
+        <w:drawing>
+          <wp:inline distT="0" distB="0" distL="0" distR="0" wp14:anchorId="39F7B034" wp14:editId="6010DA8C">
+            <wp:extent cx="4848447" cy="1807210"/>
+            <wp:effectExtent l="0" t="0" r="9525" b="2540"/>
+            <wp:docPr id="3" name="Imagem 3"/>
+            <wp:cNvGraphicFramePr>
+              <a:graphicFrameLocks xmlns:a="http://schemas.openxmlformats.org/drawingml/2006/main" noChangeAspect="1"/>
+            </wp:cNvGraphicFramePr>
+            <a:graphic xmlns:a="http://schemas.openxmlformats.org/drawingml/2006/main">
+              <a:graphicData uri="http://schemas.openxmlformats.org/drawingml/2006/picture">
+                <pic:pic xmlns:pic="http://schemas.openxmlformats.org/drawingml/2006/picture">
+                  <pic:nvPicPr>
+                    <pic:cNvPr id="1" name=""/>
+                    <pic:cNvPicPr/>
+                  </pic:nvPicPr>
+                  <pic:blipFill>
+                    <a:blip r:embed="rId27"/>
+                    <a:stretch>
+                      <a:fillRect/>
+                    </a:stretch>
+                  </pic:blipFill>
+                  <pic:spPr>
+                    <a:xfrm>
+                      <a:off x="0" y="0"/>
                       <a:ext cx="4871522" cy="1815811"/>
                     </a:xfrm>
                     <a:prstGeom prst="rect">
@@ -1885,7 +1882,7 @@
     <w:p/>
     <w:p/>
     <w:sectPr>
-      <w:headerReference w:type="default" r:id="rId27"/>
+      <w:headerReference w:type="default" r:id="rId28"/>
       <w:pgSz w:w="11906" w:h="16838"/>
       <w:pgMar w:top="1440" w:right="1080" w:bottom="426" w:left="1080" w:header="568" w:footer="708" w:gutter="0"/>
       <w:cols w:space="708"/>

</xml_diff>